<commit_message>
Made Navbar suitable for every screen size
Made Ul,li, and a button for small screens.
</commit_message>
<xml_diff>
--- a/Class2/Impo-Notes.docx
+++ b/Class2/Impo-Notes.docx
@@ -6,25 +6,563 @@
       <w:r>
         <w:t>Display: none</w:t>
       </w:r>
-    </w:p>
-    <w:p/>
-    <w:p>
-      <w:r>
-        <w:t>It’s going to be used when we are designing the smallest screen. (used for “Nav UL”)</w:t>
-      </w:r>
-    </w:p>
-    <w:p/>
-    <w:p/>
-    <w:p>
-      <w:r>
-        <w:t xml:space="preserve">Ul&gt;li*5&gt;a </w:t>
-      </w:r>
-    </w:p>
-    <w:p/>
-    <w:p>
+      <w:r>
+        <w:t xml:space="preserve"> or block</w:t>
+      </w:r>
+    </w:p>
+    <w:p>
+      <w:r>
+        <w:t>Visibility: hidden or visible</w:t>
+      </w:r>
       <w:bookmarkStart w:id="0" w:name="_GoBack"/>
       <w:bookmarkEnd w:id="0"/>
     </w:p>
+    <w:p/>
+    <w:p>
+      <w:r>
+        <w:t>It’s going to be used when we are designing the smallest screen. (used for “Nav UL”)</w:t>
+      </w:r>
+    </w:p>
+    <w:p/>
+    <w:p/>
+    <w:p>
+      <w:r>
+        <w:t xml:space="preserve">Ul&gt;li*5&gt;a </w:t>
+      </w:r>
+    </w:p>
+    <w:p/>
+    <w:p/>
+    <w:p>
+      <w:pPr>
+        <w:jc w:val="center"/>
+        <w:rPr>
+          <w:sz w:val="48"/>
+          <w:szCs w:val="48"/>
+        </w:rPr>
+      </w:pPr>
+      <w:r>
+        <w:rPr>
+          <w:sz w:val="48"/>
+          <w:szCs w:val="48"/>
+          <w:highlight w:val="red"/>
+        </w:rPr>
+        <w:t>Floating boxes next to each other:</w:t>
+      </w:r>
+    </w:p>
+    <w:p>
+      <w:pPr>
+        <w:jc w:val="center"/>
+        <w:rPr>
+          <w:sz w:val="48"/>
+          <w:szCs w:val="48"/>
+        </w:rPr>
+      </w:pPr>
+    </w:p>
+    <w:p/>
+    <w:p>
+      <w:r>
+        <w:rPr>
+          <w:highlight w:val="yellow"/>
+        </w:rPr>
+        <w:t>&lt;div class=”main-container”&gt;</w:t>
+      </w:r>
+    </w:p>
+    <w:p/>
+    <w:p>
+      <w:r>
+        <w:t>&lt;div class=”box”&gt;</w:t>
+      </w:r>
+    </w:p>
+    <w:p>
+      <w:r>
+        <w:t>&lt;p&gt;&lt;/P&gt;</w:t>
+      </w:r>
+    </w:p>
+    <w:p>
+      <w:r>
+        <w:t>&lt;/div&gt;</w:t>
+      </w:r>
+    </w:p>
+    <w:p/>
+    <w:p>
+      <w:r>
+        <w:t>&lt;div class=”box”&gt;</w:t>
+      </w:r>
+    </w:p>
+    <w:p>
+      <w:r>
+        <w:t>&lt;p&gt;&lt;/P&gt;</w:t>
+      </w:r>
+    </w:p>
+    <w:p>
+      <w:r>
+        <w:t>&lt;/div&gt;</w:t>
+      </w:r>
+    </w:p>
+    <w:p/>
+    <w:p>
+      <w:r>
+        <w:t>&lt;div class=”box”&gt;</w:t>
+      </w:r>
+    </w:p>
+    <w:p>
+      <w:r>
+        <w:t>&lt;p&gt;&lt;/P&gt;</w:t>
+      </w:r>
+    </w:p>
+    <w:p>
+      <w:r>
+        <w:t>&lt;/div&gt;</w:t>
+      </w:r>
+    </w:p>
+    <w:p/>
+    <w:p>
+      <w:r>
+        <w:rPr>
+          <w:highlight w:val="yellow"/>
+        </w:rPr>
+        <w:t>&lt;/div&gt;</w:t>
+      </w:r>
+    </w:p>
+    <w:p/>
+    <w:p>
+      <w:r>
+        <w:rPr>
+          <w:highlight w:val="red"/>
+        </w:rPr>
+        <w:t>Css:</w:t>
+      </w:r>
+    </w:p>
+    <w:p/>
+    <w:p>
+      <w:r>
+        <w:t>.box {</w:t>
+      </w:r>
+    </w:p>
+    <w:p/>
+    <w:p>
+      <w:r>
+        <w:t>float: left;</w:t>
+      </w:r>
+    </w:p>
+    <w:p>
+      <w:r>
+        <w:t>width: 100%;</w:t>
+      </w:r>
+    </w:p>
+    <w:p>
+      <w:r>
+        <w:t>min-height: 200px;</w:t>
+      </w:r>
+    </w:p>
+    <w:p>
+      <w:r>
+        <w:t>margin-bottom: 20px;</w:t>
+      </w:r>
+    </w:p>
+    <w:p/>
+    <w:p>
+      <w:r>
+        <w:t>}</w:t>
+      </w:r>
+    </w:p>
+    <w:p/>
+    <w:p>
+      <w:pPr>
+        <w:pStyle w:val="ListParagraph"/>
+        <w:numPr>
+          <w:ilvl w:val="0"/>
+          <w:numId w:val="1"/>
+        </w:numPr>
+      </w:pPr>
+      <w:r>
+        <w:rPr>
+          <w:highlight w:val="yellow"/>
+        </w:rPr>
+        <w:t>Break Points:</w:t>
+      </w:r>
+      <w:r>
+        <w:t xml:space="preserve"> 450px, 760px, 992px</w:t>
+      </w:r>
+    </w:p>
+    <w:p/>
+    <w:p>
+      <w:pPr>
+        <w:pStyle w:val="ListParagraph"/>
+        <w:numPr>
+          <w:ilvl w:val="0"/>
+          <w:numId w:val="1"/>
+        </w:numPr>
+      </w:pPr>
+      <w:r>
+        <w:rPr>
+          <w:highlight w:val="yellow"/>
+        </w:rPr>
+        <w:t>Clear</w:t>
+      </w:r>
+      <w:r>
+        <w:rPr>
+          <w:highlight w:val="yellow"/>
+        </w:rPr>
+        <w:t>fix</w:t>
+      </w:r>
+      <w:r>
+        <w:t xml:space="preserve"> gives the main container a height rather than 0 in case we want to give it a color or a texture.</w:t>
+      </w:r>
+    </w:p>
+    <w:p/>
+    <w:p/>
+    <w:p/>
+    <w:p/>
+    <w:p>
+      <w:pPr>
+        <w:rPr>
+          <w:highlight w:val="cyan"/>
+        </w:rPr>
+      </w:pPr>
+    </w:p>
+    <w:p>
+      <w:pPr>
+        <w:pStyle w:val="ListParagraph"/>
+        <w:numPr>
+          <w:ilvl w:val="0"/>
+          <w:numId w:val="1"/>
+        </w:numPr>
+        <w:jc w:val="center"/>
+        <w:rPr>
+          <w:sz w:val="48"/>
+          <w:szCs w:val="48"/>
+          <w:highlight w:val="red"/>
+        </w:rPr>
+      </w:pPr>
+      <w:r>
+        <w:rPr>
+          <w:sz w:val="48"/>
+          <w:szCs w:val="48"/>
+          <w:highlight w:val="red"/>
+        </w:rPr>
+        <w:t>How to have different sized boxes in different screen sizes:</w:t>
+      </w:r>
+    </w:p>
+    <w:p>
+      <w:pPr>
+        <w:jc w:val="center"/>
+        <w:rPr>
+          <w:sz w:val="48"/>
+          <w:szCs w:val="48"/>
+          <w:highlight w:val="red"/>
+        </w:rPr>
+      </w:pPr>
+    </w:p>
+    <w:p>
+      <w:pPr>
+        <w:rPr>
+          <w:highlight w:val="cyan"/>
+        </w:rPr>
+      </w:pPr>
+    </w:p>
+    <w:p>
+      <w:pPr>
+        <w:rPr>
+          <w:highlight w:val="yellow"/>
+        </w:rPr>
+      </w:pPr>
+      <w:r>
+        <w:rPr>
+          <w:highlight w:val="yellow"/>
+        </w:rPr>
+        <w:t>@media (min-width:</w:t>
+      </w:r>
+      <w:r>
+        <w:rPr>
+          <w:highlight w:val="yellow"/>
+        </w:rPr>
+        <w:t xml:space="preserve"> </w:t>
+      </w:r>
+      <w:r>
+        <w:rPr>
+          <w:highlight w:val="yellow"/>
+        </w:rPr>
+        <w:t>450px) {</w:t>
+      </w:r>
+    </w:p>
+    <w:p>
+      <w:pPr>
+        <w:rPr>
+          <w:highlight w:val="cyan"/>
+        </w:rPr>
+      </w:pPr>
+    </w:p>
+    <w:p>
+      <w:r>
+        <w:rPr>
+          <w:highlight w:val="yellow"/>
+        </w:rPr>
+        <w:t>small</w:t>
+      </w:r>
+      <w:r>
+        <w:rPr>
+          <w:highlight w:val="cyan"/>
+        </w:rPr>
+        <w:t>-width-25: width:25px |</w:t>
+      </w:r>
+      <w:r>
+        <w:t xml:space="preserve"> </w:t>
+      </w:r>
+      <w:r>
+        <w:rPr>
+          <w:highlight w:val="cyan"/>
+        </w:rPr>
+        <w:t>small-width-33: width:33px |</w:t>
+      </w:r>
+      <w:r>
+        <w:t xml:space="preserve"> </w:t>
+      </w:r>
+      <w:r>
+        <w:rPr>
+          <w:highlight w:val="cyan"/>
+        </w:rPr>
+        <w:t>small-width-50: width:50px  |</w:t>
+      </w:r>
+      <w:r>
+        <w:t xml:space="preserve"> </w:t>
+      </w:r>
+      <w:r>
+        <w:rPr>
+          <w:highlight w:val="cyan"/>
+        </w:rPr>
+        <w:t>small-width-100: width:100px  }</w:t>
+      </w:r>
+    </w:p>
+    <w:p/>
+    <w:p/>
+    <w:p/>
+    <w:p>
+      <w:pPr>
+        <w:rPr>
+          <w:highlight w:val="magenta"/>
+        </w:rPr>
+      </w:pPr>
+      <w:r>
+        <w:rPr>
+          <w:highlight w:val="magenta"/>
+        </w:rPr>
+        <w:t>@media (min-width:</w:t>
+      </w:r>
+      <w:r>
+        <w:rPr>
+          <w:highlight w:val="magenta"/>
+        </w:rPr>
+        <w:t xml:space="preserve"> </w:t>
+      </w:r>
+      <w:r>
+        <w:rPr>
+          <w:highlight w:val="magenta"/>
+        </w:rPr>
+        <w:t>760px) {</w:t>
+      </w:r>
+    </w:p>
+    <w:p>
+      <w:pPr>
+        <w:rPr>
+          <w:highlight w:val="cyan"/>
+        </w:rPr>
+      </w:pPr>
+    </w:p>
+    <w:p>
+      <w:r>
+        <w:rPr>
+          <w:highlight w:val="magenta"/>
+        </w:rPr>
+        <w:t>medium</w:t>
+      </w:r>
+      <w:r>
+        <w:rPr>
+          <w:highlight w:val="cyan"/>
+        </w:rPr>
+        <w:t>-width-25: width:25px |</w:t>
+      </w:r>
+      <w:r>
+        <w:t xml:space="preserve"> </w:t>
+      </w:r>
+      <w:r>
+        <w:rPr>
+          <w:highlight w:val="cyan"/>
+        </w:rPr>
+        <w:t>medium</w:t>
+      </w:r>
+      <w:r>
+        <w:rPr>
+          <w:highlight w:val="cyan"/>
+        </w:rPr>
+        <w:t xml:space="preserve"> </w:t>
+      </w:r>
+      <w:r>
+        <w:rPr>
+          <w:highlight w:val="cyan"/>
+        </w:rPr>
+        <w:t xml:space="preserve">-width-33: width:33px </w:t>
+      </w:r>
+      <w:r>
+        <w:rPr>
+          <w:highlight w:val="cyan"/>
+        </w:rPr>
+        <w:t>medium</w:t>
+      </w:r>
+      <w:r>
+        <w:rPr>
+          <w:highlight w:val="cyan"/>
+        </w:rPr>
+        <w:t xml:space="preserve"> </w:t>
+      </w:r>
+      <w:r>
+        <w:rPr>
+          <w:highlight w:val="cyan"/>
+        </w:rPr>
+        <w:t>-width-50: width:50px  |</w:t>
+      </w:r>
+      <w:r>
+        <w:t xml:space="preserve"> </w:t>
+      </w:r>
+      <w:r>
+        <w:rPr>
+          <w:highlight w:val="cyan"/>
+        </w:rPr>
+        <w:t>medium</w:t>
+      </w:r>
+      <w:r>
+        <w:rPr>
+          <w:highlight w:val="cyan"/>
+        </w:rPr>
+        <w:t xml:space="preserve"> </w:t>
+      </w:r>
+      <w:r>
+        <w:rPr>
+          <w:highlight w:val="cyan"/>
+        </w:rPr>
+        <w:t>-width-100: width:100px  }</w:t>
+      </w:r>
+    </w:p>
+    <w:p/>
+    <w:p/>
+    <w:p>
+      <w:pPr>
+        <w:rPr>
+          <w:highlight w:val="cyan"/>
+        </w:rPr>
+      </w:pPr>
+      <w:r>
+        <w:rPr>
+          <w:highlight w:val="green"/>
+        </w:rPr>
+        <w:t>@media (min-width:</w:t>
+      </w:r>
+      <w:r>
+        <w:rPr>
+          <w:highlight w:val="green"/>
+        </w:rPr>
+        <w:t xml:space="preserve"> 992</w:t>
+      </w:r>
+      <w:r>
+        <w:rPr>
+          <w:highlight w:val="green"/>
+        </w:rPr>
+        <w:t>px) {</w:t>
+      </w:r>
+    </w:p>
+    <w:p>
+      <w:pPr>
+        <w:rPr>
+          <w:highlight w:val="cyan"/>
+        </w:rPr>
+      </w:pPr>
+    </w:p>
+    <w:p>
+      <w:r>
+        <w:rPr>
+          <w:highlight w:val="green"/>
+        </w:rPr>
+        <w:t>large</w:t>
+      </w:r>
+      <w:r>
+        <w:rPr>
+          <w:highlight w:val="cyan"/>
+        </w:rPr>
+        <w:t>-width-25: width:25px |</w:t>
+      </w:r>
+      <w:r>
+        <w:t xml:space="preserve"> </w:t>
+      </w:r>
+      <w:r>
+        <w:rPr>
+          <w:highlight w:val="cyan"/>
+        </w:rPr>
+        <w:t>large</w:t>
+      </w:r>
+      <w:r>
+        <w:rPr>
+          <w:highlight w:val="cyan"/>
+        </w:rPr>
+        <w:t xml:space="preserve"> </w:t>
+      </w:r>
+      <w:r>
+        <w:rPr>
+          <w:highlight w:val="cyan"/>
+        </w:rPr>
+        <w:t>-width-33: width:33px |</w:t>
+      </w:r>
+      <w:r>
+        <w:t xml:space="preserve"> </w:t>
+      </w:r>
+      <w:r>
+        <w:rPr>
+          <w:highlight w:val="cyan"/>
+        </w:rPr>
+        <w:t>large</w:t>
+      </w:r>
+      <w:r>
+        <w:rPr>
+          <w:highlight w:val="cyan"/>
+        </w:rPr>
+        <w:t xml:space="preserve"> </w:t>
+      </w:r>
+      <w:r>
+        <w:rPr>
+          <w:highlight w:val="cyan"/>
+        </w:rPr>
+        <w:t>-width-50: width:50px  |</w:t>
+      </w:r>
+      <w:r>
+        <w:t xml:space="preserve"> </w:t>
+      </w:r>
+      <w:r>
+        <w:rPr>
+          <w:highlight w:val="cyan"/>
+        </w:rPr>
+        <w:t>large</w:t>
+      </w:r>
+      <w:r>
+        <w:rPr>
+          <w:highlight w:val="cyan"/>
+        </w:rPr>
+        <w:t xml:space="preserve"> </w:t>
+      </w:r>
+      <w:r>
+        <w:rPr>
+          <w:highlight w:val="cyan"/>
+        </w:rPr>
+        <w:t>-width-100: width:100px  }</w:t>
+      </w:r>
+    </w:p>
+    <w:p/>
+    <w:p/>
+    <w:p/>
+    <w:p/>
+    <w:p/>
+    <w:p/>
+    <w:p/>
+    <w:p/>
+    <w:p/>
     <w:sectPr>
       <w:pgSz w:w="12240" w:h="15840"/>
       <w:pgMar w:top="1440" w:right="1440" w:bottom="1440" w:left="1440" w:header="720" w:footer="720" w:gutter="0"/>
@@ -33,6 +571,127 @@
     </w:sectPr>
   </w:body>
 </w:document>
+</file>
+
+<file path=word/numbering.xml><?xml version="1.0" encoding="utf-8"?>
+<w:numbering xmlns:wpc="http://schemas.microsoft.com/office/word/2010/wordprocessingCanvas" xmlns:mo="http://schemas.microsoft.com/office/mac/office/2008/main" xmlns:mc="http://schemas.openxmlformats.org/markup-compatibility/2006" xmlns:mv="urn:schemas-microsoft-com:mac:vml" xmlns:o="urn:schemas-microsoft-com:office:office" xmlns:r="http://schemas.openxmlformats.org/officeDocument/2006/relationships" xmlns:m="http://schemas.openxmlformats.org/officeDocument/2006/math" xmlns:v="urn:schemas-microsoft-com:vml" xmlns:wp14="http://schemas.microsoft.com/office/word/2010/wordprocessingDrawing" xmlns:wp="http://schemas.openxmlformats.org/drawingml/2006/wordprocessingDrawing" xmlns:w10="urn:schemas-microsoft-com:office:word" xmlns:w="http://schemas.openxmlformats.org/wordprocessingml/2006/main" xmlns:w14="http://schemas.microsoft.com/office/word/2010/wordml" xmlns:wpg="http://schemas.microsoft.com/office/word/2010/wordprocessingGroup" xmlns:wpi="http://schemas.microsoft.com/office/word/2010/wordprocessingInk" xmlns:wne="http://schemas.microsoft.com/office/word/2006/wordml" xmlns:wps="http://schemas.microsoft.com/office/word/2010/wordprocessingShape" mc:Ignorable="w14 wp14">
+  <w:abstractNum w:abstractNumId="0">
+    <w:nsid w:val="38FC5210"/>
+    <w:multiLevelType w:val="hybridMultilevel"/>
+    <w:tmpl w:val="E6641A52"/>
+    <w:lvl w:ilvl="0" w:tplc="04090005">
+      <w:start w:val="1"/>
+      <w:numFmt w:val="bullet"/>
+      <w:lvlText w:val=""/>
+      <w:lvlJc w:val="left"/>
+      <w:pPr>
+        <w:ind w:left="720" w:hanging="360"/>
+      </w:pPr>
+      <w:rPr>
+        <w:rFonts w:ascii="Wingdings" w:hAnsi="Wingdings" w:hint="default"/>
+      </w:rPr>
+    </w:lvl>
+    <w:lvl w:ilvl="1" w:tplc="04090003" w:tentative="1">
+      <w:start w:val="1"/>
+      <w:numFmt w:val="bullet"/>
+      <w:lvlText w:val="o"/>
+      <w:lvlJc w:val="left"/>
+      <w:pPr>
+        <w:ind w:left="1440" w:hanging="360"/>
+      </w:pPr>
+      <w:rPr>
+        <w:rFonts w:ascii="Courier New" w:hAnsi="Courier New" w:hint="default"/>
+      </w:rPr>
+    </w:lvl>
+    <w:lvl w:ilvl="2" w:tplc="04090005" w:tentative="1">
+      <w:start w:val="1"/>
+      <w:numFmt w:val="bullet"/>
+      <w:lvlText w:val=""/>
+      <w:lvlJc w:val="left"/>
+      <w:pPr>
+        <w:ind w:left="2160" w:hanging="360"/>
+      </w:pPr>
+      <w:rPr>
+        <w:rFonts w:ascii="Wingdings" w:hAnsi="Wingdings" w:hint="default"/>
+      </w:rPr>
+    </w:lvl>
+    <w:lvl w:ilvl="3" w:tplc="04090001" w:tentative="1">
+      <w:start w:val="1"/>
+      <w:numFmt w:val="bullet"/>
+      <w:lvlText w:val=""/>
+      <w:lvlJc w:val="left"/>
+      <w:pPr>
+        <w:ind w:left="2880" w:hanging="360"/>
+      </w:pPr>
+      <w:rPr>
+        <w:rFonts w:ascii="Symbol" w:hAnsi="Symbol" w:hint="default"/>
+      </w:rPr>
+    </w:lvl>
+    <w:lvl w:ilvl="4" w:tplc="04090003" w:tentative="1">
+      <w:start w:val="1"/>
+      <w:numFmt w:val="bullet"/>
+      <w:lvlText w:val="o"/>
+      <w:lvlJc w:val="left"/>
+      <w:pPr>
+        <w:ind w:left="3600" w:hanging="360"/>
+      </w:pPr>
+      <w:rPr>
+        <w:rFonts w:ascii="Courier New" w:hAnsi="Courier New" w:hint="default"/>
+      </w:rPr>
+    </w:lvl>
+    <w:lvl w:ilvl="5" w:tplc="04090005" w:tentative="1">
+      <w:start w:val="1"/>
+      <w:numFmt w:val="bullet"/>
+      <w:lvlText w:val=""/>
+      <w:lvlJc w:val="left"/>
+      <w:pPr>
+        <w:ind w:left="4320" w:hanging="360"/>
+      </w:pPr>
+      <w:rPr>
+        <w:rFonts w:ascii="Wingdings" w:hAnsi="Wingdings" w:hint="default"/>
+      </w:rPr>
+    </w:lvl>
+    <w:lvl w:ilvl="6" w:tplc="04090001" w:tentative="1">
+      <w:start w:val="1"/>
+      <w:numFmt w:val="bullet"/>
+      <w:lvlText w:val=""/>
+      <w:lvlJc w:val="left"/>
+      <w:pPr>
+        <w:ind w:left="5040" w:hanging="360"/>
+      </w:pPr>
+      <w:rPr>
+        <w:rFonts w:ascii="Symbol" w:hAnsi="Symbol" w:hint="default"/>
+      </w:rPr>
+    </w:lvl>
+    <w:lvl w:ilvl="7" w:tplc="04090003" w:tentative="1">
+      <w:start w:val="1"/>
+      <w:numFmt w:val="bullet"/>
+      <w:lvlText w:val="o"/>
+      <w:lvlJc w:val="left"/>
+      <w:pPr>
+        <w:ind w:left="5760" w:hanging="360"/>
+      </w:pPr>
+      <w:rPr>
+        <w:rFonts w:ascii="Courier New" w:hAnsi="Courier New" w:hint="default"/>
+      </w:rPr>
+    </w:lvl>
+    <w:lvl w:ilvl="8" w:tplc="04090005" w:tentative="1">
+      <w:start w:val="1"/>
+      <w:numFmt w:val="bullet"/>
+      <w:lvlText w:val=""/>
+      <w:lvlJc w:val="left"/>
+      <w:pPr>
+        <w:ind w:left="6480" w:hanging="360"/>
+      </w:pPr>
+      <w:rPr>
+        <w:rFonts w:ascii="Wingdings" w:hAnsi="Wingdings" w:hint="default"/>
+      </w:rPr>
+    </w:lvl>
+  </w:abstractNum>
+  <w:num w:numId="1">
+    <w:abstractNumId w:val="0"/>
+  </w:num>
+</w:numbering>
 </file>
 
 <file path=word/styles.xml><?xml version="1.0" encoding="utf-8"?>
@@ -217,6 +876,17 @@
     <w:uiPriority w:val="99"/>
     <w:semiHidden/>
     <w:unhideWhenUsed/>
+  </w:style>
+  <w:style w:type="paragraph" w:styleId="ListParagraph">
+    <w:name w:val="List Paragraph"/>
+    <w:basedOn w:val="Normal"/>
+    <w:uiPriority w:val="34"/>
+    <w:qFormat/>
+    <w:rsid w:val="00B60EBC"/>
+    <w:pPr>
+      <w:ind w:left="720"/>
+      <w:contextualSpacing/>
+    </w:pPr>
   </w:style>
 </w:styles>
 </file>
@@ -403,6 +1073,17 @@
     <w:uiPriority w:val="99"/>
     <w:semiHidden/>
     <w:unhideWhenUsed/>
+  </w:style>
+  <w:style w:type="paragraph" w:styleId="ListParagraph">
+    <w:name w:val="List Paragraph"/>
+    <w:basedOn w:val="Normal"/>
+    <w:uiPriority w:val="34"/>
+    <w:qFormat/>
+    <w:rsid w:val="00B60EBC"/>
+    <w:pPr>
+      <w:ind w:left="720"/>
+      <w:contextualSpacing/>
+    </w:pPr>
   </w:style>
 </w:styles>
 </file>

</xml_diff>